<commit_message>
Container size feedback verwerkt
</commit_message>
<xml_diff>
--- a/meetrapporten/working/Meetrapport_container_size.docx
+++ b/meetrapporten/working/Meetrapport_container_size.docx
@@ -4,7 +4,7 @@
   <w:body>
     <w:p>
       <w:pPr>
-        <w:pStyle w:val="Titel"/>
+        <w:pStyle w:val="Title"/>
         <w:rPr>
           <w:lang w:val="nl-NL"/>
         </w:rPr>
@@ -354,15 +354,14 @@
           <w:docPartUnique/>
         </w:docPartObj>
       </w:sdtPr>
-      <w:sdtEndPr>
-        <w:rPr>
-          <w:lang w:val="en-US"/>
-        </w:rPr>
-      </w:sdtEndPr>
+      <w:sdtEndPr/>
       <w:sdtContent>
         <w:p>
           <w:pPr>
-            <w:pStyle w:val="Kopvaninhoudsopgave"/>
+            <w:pStyle w:val="TOCHeading"/>
+            <w:rPr>
+              <w:lang w:val="nl-NL"/>
+            </w:rPr>
           </w:pPr>
           <w:r>
             <w:rPr>
@@ -373,7 +372,7 @@
         </w:p>
         <w:p>
           <w:pPr>
-            <w:pStyle w:val="Inhopg2"/>
+            <w:pStyle w:val="TOC2"/>
             <w:tabs>
               <w:tab w:val="right" w:leader="dot" w:pos="9350"/>
             </w:tabs>
@@ -385,12 +384,21 @@
             </w:rPr>
           </w:pPr>
           <w:r>
+            <w:rPr>
+              <w:lang w:val="nl-NL"/>
+            </w:rPr>
             <w:fldChar w:fldCharType="begin"/>
           </w:r>
           <w:r>
+            <w:rPr>
+              <w:lang w:val="nl-NL"/>
+            </w:rPr>
             <w:instrText xml:space="preserve"> TOC \o "1-3" \h \z \u </w:instrText>
           </w:r>
           <w:r>
+            <w:rPr>
+              <w:lang w:val="nl-NL"/>
+            </w:rPr>
             <w:fldChar w:fldCharType="separate"/>
           </w:r>
           <w:hyperlink w:anchor="_Toc4338798" w:history="1">
@@ -406,6 +414,7 @@
               <w:rPr>
                 <w:noProof/>
                 <w:webHidden/>
+                <w:lang w:val="nl-NL"/>
               </w:rPr>
               <w:tab/>
             </w:r>
@@ -413,6 +422,7 @@
               <w:rPr>
                 <w:noProof/>
                 <w:webHidden/>
+                <w:lang w:val="nl-NL"/>
               </w:rPr>
               <w:fldChar w:fldCharType="begin"/>
             </w:r>
@@ -420,6 +430,7 @@
               <w:rPr>
                 <w:noProof/>
                 <w:webHidden/>
+                <w:lang w:val="nl-NL"/>
               </w:rPr>
               <w:instrText xml:space="preserve"> PAGEREF _Toc4338798 \h </w:instrText>
             </w:r>
@@ -427,12 +438,14 @@
               <w:rPr>
                 <w:noProof/>
                 <w:webHidden/>
-              </w:rPr>
-            </w:r>
-            <w:r>
-              <w:rPr>
-                <w:noProof/>
-                <w:webHidden/>
+                <w:lang w:val="nl-NL"/>
+              </w:rPr>
+            </w:r>
+            <w:r>
+              <w:rPr>
+                <w:noProof/>
+                <w:webHidden/>
+                <w:lang w:val="nl-NL"/>
               </w:rPr>
               <w:fldChar w:fldCharType="separate"/>
             </w:r>
@@ -440,6 +453,7 @@
               <w:rPr>
                 <w:noProof/>
                 <w:webHidden/>
+                <w:lang w:val="nl-NL"/>
               </w:rPr>
               <w:t>3</w:t>
             </w:r>
@@ -447,6 +461,7 @@
               <w:rPr>
                 <w:noProof/>
                 <w:webHidden/>
+                <w:lang w:val="nl-NL"/>
               </w:rPr>
               <w:fldChar w:fldCharType="end"/>
             </w:r>
@@ -454,7 +469,7 @@
         </w:p>
         <w:p>
           <w:pPr>
-            <w:pStyle w:val="Inhopg2"/>
+            <w:pStyle w:val="TOC2"/>
             <w:tabs>
               <w:tab w:val="right" w:leader="dot" w:pos="9350"/>
             </w:tabs>
@@ -478,6 +493,7 @@
               <w:rPr>
                 <w:noProof/>
                 <w:webHidden/>
+                <w:lang w:val="nl-NL"/>
               </w:rPr>
               <w:tab/>
             </w:r>
@@ -485,6 +501,7 @@
               <w:rPr>
                 <w:noProof/>
                 <w:webHidden/>
+                <w:lang w:val="nl-NL"/>
               </w:rPr>
               <w:fldChar w:fldCharType="begin"/>
             </w:r>
@@ -492,6 +509,7 @@
               <w:rPr>
                 <w:noProof/>
                 <w:webHidden/>
+                <w:lang w:val="nl-NL"/>
               </w:rPr>
               <w:instrText xml:space="preserve"> PAGEREF _Toc4338799 \h </w:instrText>
             </w:r>
@@ -499,12 +517,14 @@
               <w:rPr>
                 <w:noProof/>
                 <w:webHidden/>
-              </w:rPr>
-            </w:r>
-            <w:r>
-              <w:rPr>
-                <w:noProof/>
-                <w:webHidden/>
+                <w:lang w:val="nl-NL"/>
+              </w:rPr>
+            </w:r>
+            <w:r>
+              <w:rPr>
+                <w:noProof/>
+                <w:webHidden/>
+                <w:lang w:val="nl-NL"/>
               </w:rPr>
               <w:fldChar w:fldCharType="separate"/>
             </w:r>
@@ -512,6 +532,7 @@
               <w:rPr>
                 <w:noProof/>
                 <w:webHidden/>
+                <w:lang w:val="nl-NL"/>
               </w:rPr>
               <w:t>3</w:t>
             </w:r>
@@ -519,6 +540,7 @@
               <w:rPr>
                 <w:noProof/>
                 <w:webHidden/>
+                <w:lang w:val="nl-NL"/>
               </w:rPr>
               <w:fldChar w:fldCharType="end"/>
             </w:r>
@@ -526,7 +548,7 @@
         </w:p>
         <w:p>
           <w:pPr>
-            <w:pStyle w:val="Inhopg2"/>
+            <w:pStyle w:val="TOC2"/>
             <w:tabs>
               <w:tab w:val="right" w:leader="dot" w:pos="9350"/>
             </w:tabs>
@@ -550,6 +572,7 @@
               <w:rPr>
                 <w:noProof/>
                 <w:webHidden/>
+                <w:lang w:val="nl-NL"/>
               </w:rPr>
               <w:tab/>
             </w:r>
@@ -557,6 +580,7 @@
               <w:rPr>
                 <w:noProof/>
                 <w:webHidden/>
+                <w:lang w:val="nl-NL"/>
               </w:rPr>
               <w:fldChar w:fldCharType="begin"/>
             </w:r>
@@ -564,6 +588,7 @@
               <w:rPr>
                 <w:noProof/>
                 <w:webHidden/>
+                <w:lang w:val="nl-NL"/>
               </w:rPr>
               <w:instrText xml:space="preserve"> PAGEREF _Toc4338800 \h </w:instrText>
             </w:r>
@@ -571,12 +596,14 @@
               <w:rPr>
                 <w:noProof/>
                 <w:webHidden/>
-              </w:rPr>
-            </w:r>
-            <w:r>
-              <w:rPr>
-                <w:noProof/>
-                <w:webHidden/>
+                <w:lang w:val="nl-NL"/>
+              </w:rPr>
+            </w:r>
+            <w:r>
+              <w:rPr>
+                <w:noProof/>
+                <w:webHidden/>
+                <w:lang w:val="nl-NL"/>
               </w:rPr>
               <w:fldChar w:fldCharType="separate"/>
             </w:r>
@@ -584,6 +611,7 @@
               <w:rPr>
                 <w:noProof/>
                 <w:webHidden/>
+                <w:lang w:val="nl-NL"/>
               </w:rPr>
               <w:t>3</w:t>
             </w:r>
@@ -591,6 +619,7 @@
               <w:rPr>
                 <w:noProof/>
                 <w:webHidden/>
+                <w:lang w:val="nl-NL"/>
               </w:rPr>
               <w:fldChar w:fldCharType="end"/>
             </w:r>
@@ -598,7 +627,7 @@
         </w:p>
         <w:p>
           <w:pPr>
-            <w:pStyle w:val="Inhopg2"/>
+            <w:pStyle w:val="TOC2"/>
             <w:tabs>
               <w:tab w:val="right" w:leader="dot" w:pos="9350"/>
             </w:tabs>
@@ -622,6 +651,7 @@
               <w:rPr>
                 <w:noProof/>
                 <w:webHidden/>
+                <w:lang w:val="nl-NL"/>
               </w:rPr>
               <w:tab/>
             </w:r>
@@ -629,6 +659,7 @@
               <w:rPr>
                 <w:noProof/>
                 <w:webHidden/>
+                <w:lang w:val="nl-NL"/>
               </w:rPr>
               <w:fldChar w:fldCharType="begin"/>
             </w:r>
@@ -636,6 +667,7 @@
               <w:rPr>
                 <w:noProof/>
                 <w:webHidden/>
+                <w:lang w:val="nl-NL"/>
               </w:rPr>
               <w:instrText xml:space="preserve"> PAGEREF _Toc4338801 \h </w:instrText>
             </w:r>
@@ -643,12 +675,14 @@
               <w:rPr>
                 <w:noProof/>
                 <w:webHidden/>
-              </w:rPr>
-            </w:r>
-            <w:r>
-              <w:rPr>
-                <w:noProof/>
-                <w:webHidden/>
+                <w:lang w:val="nl-NL"/>
+              </w:rPr>
+            </w:r>
+            <w:r>
+              <w:rPr>
+                <w:noProof/>
+                <w:webHidden/>
+                <w:lang w:val="nl-NL"/>
               </w:rPr>
               <w:fldChar w:fldCharType="separate"/>
             </w:r>
@@ -656,6 +690,7 @@
               <w:rPr>
                 <w:noProof/>
                 <w:webHidden/>
+                <w:lang w:val="nl-NL"/>
               </w:rPr>
               <w:t>3</w:t>
             </w:r>
@@ -663,6 +698,7 @@
               <w:rPr>
                 <w:noProof/>
                 <w:webHidden/>
+                <w:lang w:val="nl-NL"/>
               </w:rPr>
               <w:fldChar w:fldCharType="end"/>
             </w:r>
@@ -670,7 +706,7 @@
         </w:p>
         <w:p>
           <w:pPr>
-            <w:pStyle w:val="Inhopg2"/>
+            <w:pStyle w:val="TOC2"/>
             <w:tabs>
               <w:tab w:val="right" w:leader="dot" w:pos="9350"/>
             </w:tabs>
@@ -694,6 +730,7 @@
               <w:rPr>
                 <w:noProof/>
                 <w:webHidden/>
+                <w:lang w:val="nl-NL"/>
               </w:rPr>
               <w:tab/>
             </w:r>
@@ -701,6 +738,7 @@
               <w:rPr>
                 <w:noProof/>
                 <w:webHidden/>
+                <w:lang w:val="nl-NL"/>
               </w:rPr>
               <w:fldChar w:fldCharType="begin"/>
             </w:r>
@@ -708,6 +746,7 @@
               <w:rPr>
                 <w:noProof/>
                 <w:webHidden/>
+                <w:lang w:val="nl-NL"/>
               </w:rPr>
               <w:instrText xml:space="preserve"> PAGEREF _Toc4338802 \h </w:instrText>
             </w:r>
@@ -715,12 +754,14 @@
               <w:rPr>
                 <w:noProof/>
                 <w:webHidden/>
-              </w:rPr>
-            </w:r>
-            <w:r>
-              <w:rPr>
-                <w:noProof/>
-                <w:webHidden/>
+                <w:lang w:val="nl-NL"/>
+              </w:rPr>
+            </w:r>
+            <w:r>
+              <w:rPr>
+                <w:noProof/>
+                <w:webHidden/>
+                <w:lang w:val="nl-NL"/>
               </w:rPr>
               <w:fldChar w:fldCharType="separate"/>
             </w:r>
@@ -728,6 +769,7 @@
               <w:rPr>
                 <w:noProof/>
                 <w:webHidden/>
+                <w:lang w:val="nl-NL"/>
               </w:rPr>
               <w:t>3</w:t>
             </w:r>
@@ -735,6 +777,7 @@
               <w:rPr>
                 <w:noProof/>
                 <w:webHidden/>
+                <w:lang w:val="nl-NL"/>
               </w:rPr>
               <w:fldChar w:fldCharType="end"/>
             </w:r>
@@ -742,7 +785,7 @@
         </w:p>
         <w:p>
           <w:pPr>
-            <w:pStyle w:val="Inhopg2"/>
+            <w:pStyle w:val="TOC2"/>
             <w:tabs>
               <w:tab w:val="right" w:leader="dot" w:pos="9350"/>
             </w:tabs>
@@ -766,6 +809,7 @@
               <w:rPr>
                 <w:noProof/>
                 <w:webHidden/>
+                <w:lang w:val="nl-NL"/>
               </w:rPr>
               <w:tab/>
             </w:r>
@@ -773,6 +817,7 @@
               <w:rPr>
                 <w:noProof/>
                 <w:webHidden/>
+                <w:lang w:val="nl-NL"/>
               </w:rPr>
               <w:fldChar w:fldCharType="begin"/>
             </w:r>
@@ -780,6 +825,7 @@
               <w:rPr>
                 <w:noProof/>
                 <w:webHidden/>
+                <w:lang w:val="nl-NL"/>
               </w:rPr>
               <w:instrText xml:space="preserve"> PAGEREF _Toc4338803 \h </w:instrText>
             </w:r>
@@ -787,12 +833,14 @@
               <w:rPr>
                 <w:noProof/>
                 <w:webHidden/>
-              </w:rPr>
-            </w:r>
-            <w:r>
-              <w:rPr>
-                <w:noProof/>
-                <w:webHidden/>
+                <w:lang w:val="nl-NL"/>
+              </w:rPr>
+            </w:r>
+            <w:r>
+              <w:rPr>
+                <w:noProof/>
+                <w:webHidden/>
+                <w:lang w:val="nl-NL"/>
               </w:rPr>
               <w:fldChar w:fldCharType="separate"/>
             </w:r>
@@ -800,6 +848,7 @@
               <w:rPr>
                 <w:noProof/>
                 <w:webHidden/>
+                <w:lang w:val="nl-NL"/>
               </w:rPr>
               <w:t>3</w:t>
             </w:r>
@@ -807,6 +856,7 @@
               <w:rPr>
                 <w:noProof/>
                 <w:webHidden/>
+                <w:lang w:val="nl-NL"/>
               </w:rPr>
               <w:fldChar w:fldCharType="end"/>
             </w:r>
@@ -814,7 +864,7 @@
         </w:p>
         <w:p>
           <w:pPr>
-            <w:pStyle w:val="Inhopg2"/>
+            <w:pStyle w:val="TOC2"/>
             <w:tabs>
               <w:tab w:val="right" w:leader="dot" w:pos="9350"/>
             </w:tabs>
@@ -838,6 +888,7 @@
               <w:rPr>
                 <w:noProof/>
                 <w:webHidden/>
+                <w:lang w:val="nl-NL"/>
               </w:rPr>
               <w:tab/>
             </w:r>
@@ -845,6 +896,7 @@
               <w:rPr>
                 <w:noProof/>
                 <w:webHidden/>
+                <w:lang w:val="nl-NL"/>
               </w:rPr>
               <w:fldChar w:fldCharType="begin"/>
             </w:r>
@@ -852,6 +904,7 @@
               <w:rPr>
                 <w:noProof/>
                 <w:webHidden/>
+                <w:lang w:val="nl-NL"/>
               </w:rPr>
               <w:instrText xml:space="preserve"> PAGEREF _Toc4338804 \h </w:instrText>
             </w:r>
@@ -859,12 +912,14 @@
               <w:rPr>
                 <w:noProof/>
                 <w:webHidden/>
-              </w:rPr>
-            </w:r>
-            <w:r>
-              <w:rPr>
-                <w:noProof/>
-                <w:webHidden/>
+                <w:lang w:val="nl-NL"/>
+              </w:rPr>
+            </w:r>
+            <w:r>
+              <w:rPr>
+                <w:noProof/>
+                <w:webHidden/>
+                <w:lang w:val="nl-NL"/>
               </w:rPr>
               <w:fldChar w:fldCharType="separate"/>
             </w:r>
@@ -872,6 +927,7 @@
               <w:rPr>
                 <w:noProof/>
                 <w:webHidden/>
+                <w:lang w:val="nl-NL"/>
               </w:rPr>
               <w:t>4</w:t>
             </w:r>
@@ -879,16 +935,23 @@
               <w:rPr>
                 <w:noProof/>
                 <w:webHidden/>
+                <w:lang w:val="nl-NL"/>
               </w:rPr>
               <w:fldChar w:fldCharType="end"/>
             </w:r>
           </w:hyperlink>
         </w:p>
         <w:p>
+          <w:pPr>
+            <w:rPr>
+              <w:lang w:val="nl-NL"/>
+            </w:rPr>
+          </w:pPr>
           <w:r>
             <w:rPr>
               <w:b/>
               <w:bCs/>
+              <w:lang w:val="nl-NL"/>
             </w:rPr>
             <w:fldChar w:fldCharType="end"/>
           </w:r>
@@ -924,7 +987,7 @@
     </w:p>
     <w:p>
       <w:pPr>
-        <w:pStyle w:val="Kop2"/>
+        <w:pStyle w:val="Heading2"/>
         <w:numPr>
           <w:ilvl w:val="0"/>
           <w:numId w:val="0"/>
@@ -964,7 +1027,7 @@
     </w:p>
     <w:p>
       <w:pPr>
-        <w:pStyle w:val="Kop2"/>
+        <w:pStyle w:val="Heading2"/>
         <w:numPr>
           <w:ilvl w:val="0"/>
           <w:numId w:val="0"/>
@@ -1016,7 +1079,8 @@
       <w:commentRangeEnd w:id="2"/>
       <w:r>
         <w:rPr>
-          <w:rStyle w:val="Verwijzingopmerking"/>
+          <w:rStyle w:val="CommentReference"/>
+          <w:lang w:val="nl-NL"/>
         </w:rPr>
         <w:commentReference w:id="2"/>
       </w:r>
@@ -1024,7 +1088,19 @@
         <w:rPr>
           <w:lang w:val="nl-NL"/>
         </w:rPr>
-        <w:t xml:space="preserve">. </w:t>
+        <w:t>.</w:t>
+      </w:r>
+      <w:r>
+        <w:rPr>
+          <w:lang w:val="nl-NL"/>
+        </w:rPr>
+        <w:t xml:space="preserve"> Dit is onze verwachting omdat de containers in principe alleen pixels moeten opslaan en tenzij er een rekenfout gemaakt is bij het aanmaken van de buffer zouden ze gelijk moeten zijn.</w:t>
+      </w:r>
+      <w:r>
+        <w:rPr>
+          <w:lang w:val="nl-NL"/>
+        </w:rPr>
+        <w:t xml:space="preserve"> </w:t>
       </w:r>
       <w:r>
         <w:rPr>
@@ -1035,7 +1111,7 @@
     </w:p>
     <w:p>
       <w:pPr>
-        <w:pStyle w:val="Kop2"/>
+        <w:pStyle w:val="Heading2"/>
         <w:numPr>
           <w:ilvl w:val="0"/>
           <w:numId w:val="0"/>
@@ -1179,7 +1255,7 @@
     </w:p>
     <w:p>
       <w:pPr>
-        <w:pStyle w:val="Kop2"/>
+        <w:pStyle w:val="Heading2"/>
         <w:numPr>
           <w:ilvl w:val="0"/>
           <w:numId w:val="0"/>
@@ -1200,18 +1276,19 @@
       <w:commentRangeEnd w:id="5"/>
       <w:r>
         <w:rPr>
-          <w:rStyle w:val="Verwijzingopmerking"/>
+          <w:rStyle w:val="CommentReference"/>
           <w:rFonts w:ascii="Quicksand Book" w:eastAsiaTheme="minorHAnsi" w:hAnsi="Quicksand Book" w:cstheme="minorBidi"/>
           <w:b w:val="0"/>
           <w:bCs w:val="0"/>
           <w:color w:val="auto"/>
+          <w:lang w:val="nl-NL"/>
         </w:rPr>
         <w:commentReference w:id="5"/>
       </w:r>
     </w:p>
     <w:tbl>
       <w:tblPr>
-        <w:tblStyle w:val="Rastertabel1licht-Accent5"/>
+        <w:tblStyle w:val="GridTable1Light-Accent5"/>
         <w:tblW w:w="9772" w:type="dxa"/>
         <w:tblLook w:val="04A0" w:firstRow="1" w:lastRow="0" w:firstColumn="1" w:lastColumn="0" w:noHBand="0" w:noVBand="1"/>
       </w:tblPr>
@@ -1240,16 +1317,20 @@
                 <w:rFonts w:ascii="Calibri" w:eastAsia="Times New Roman" w:hAnsi="Calibri" w:cs="Times New Roman"/>
                 <w:color w:val="000000"/>
                 <w:sz w:val="22"/>
+                <w:lang w:val="nl-NL"/>
               </w:rPr>
             </w:pPr>
+            <w:proofErr w:type="spellStart"/>
             <w:r>
               <w:rPr>
                 <w:rFonts w:ascii="Calibri" w:eastAsia="Times New Roman" w:hAnsi="Calibri" w:cs="Times New Roman"/>
                 <w:color w:val="000000"/>
                 <w:sz w:val="22"/>
+                <w:lang w:val="nl-NL"/>
               </w:rPr>
               <w:t>Identifier</w:t>
             </w:r>
+            <w:proofErr w:type="spellEnd"/>
           </w:p>
         </w:tc>
         <w:tc>
@@ -1267,16 +1348,20 @@
                 <w:rFonts w:ascii="Calibri" w:eastAsia="Times New Roman" w:hAnsi="Calibri" w:cs="Times New Roman"/>
                 <w:color w:val="000000"/>
                 <w:sz w:val="22"/>
+                <w:lang w:val="nl-NL"/>
               </w:rPr>
             </w:pPr>
+            <w:proofErr w:type="spellStart"/>
             <w:r>
               <w:rPr>
                 <w:rFonts w:ascii="Calibri" w:eastAsia="Times New Roman" w:hAnsi="Calibri" w:cs="Times New Roman"/>
                 <w:color w:val="000000"/>
                 <w:sz w:val="22"/>
+                <w:lang w:val="nl-NL"/>
               </w:rPr>
               <w:t>Count</w:t>
             </w:r>
+            <w:proofErr w:type="spellEnd"/>
           </w:p>
         </w:tc>
         <w:tc>
@@ -1294,15 +1379,28 @@
                 <w:rFonts w:ascii="Calibri" w:eastAsia="Times New Roman" w:hAnsi="Calibri" w:cs="Times New Roman"/>
                 <w:color w:val="000000"/>
                 <w:sz w:val="22"/>
+                <w:lang w:val="nl-NL"/>
               </w:rPr>
             </w:pPr>
+            <w:proofErr w:type="spellStart"/>
             <w:r>
               <w:rPr>
                 <w:rFonts w:ascii="Calibri" w:eastAsia="Times New Roman" w:hAnsi="Calibri" w:cs="Times New Roman"/>
                 <w:color w:val="000000"/>
                 <w:sz w:val="22"/>
-              </w:rPr>
-              <w:t>Size (Bytes)</w:t>
+                <w:lang w:val="nl-NL"/>
+              </w:rPr>
+              <w:t>Size</w:t>
+            </w:r>
+            <w:proofErr w:type="spellEnd"/>
+            <w:r>
+              <w:rPr>
+                <w:rFonts w:ascii="Calibri" w:eastAsia="Times New Roman" w:hAnsi="Calibri" w:cs="Times New Roman"/>
+                <w:color w:val="000000"/>
+                <w:sz w:val="22"/>
+                <w:lang w:val="nl-NL"/>
+              </w:rPr>
+              <w:t xml:space="preserve"> (Bytes)</w:t>
             </w:r>
           </w:p>
         </w:tc>
@@ -1326,6 +1424,7 @@
                 <w:rFonts w:ascii="Calibri" w:hAnsi="Calibri"/>
                 <w:color w:val="000000"/>
                 <w:sz w:val="22"/>
+                <w:lang w:val="nl-NL"/>
               </w:rPr>
             </w:pPr>
             <w:r>
@@ -1333,6 +1432,7 @@
                 <w:rFonts w:ascii="Calibri" w:hAnsi="Calibri"/>
                 <w:color w:val="000000"/>
                 <w:sz w:val="22"/>
+                <w:lang w:val="nl-NL"/>
               </w:rPr>
               <w:t xml:space="preserve"> - </w:t>
             </w:r>
@@ -1342,6 +1442,7 @@
                 <w:rFonts w:ascii="Calibri" w:hAnsi="Calibri"/>
                 <w:color w:val="000000"/>
                 <w:sz w:val="22"/>
+                <w:lang w:val="nl-NL"/>
               </w:rPr>
               <w:t>ImageIO</w:t>
             </w:r>
@@ -1351,6 +1452,7 @@
                 <w:rFonts w:ascii="Calibri" w:hAnsi="Calibri"/>
                 <w:color w:val="000000"/>
                 <w:sz w:val="22"/>
+                <w:lang w:val="nl-NL"/>
               </w:rPr>
               <w:t>::</w:t>
             </w:r>
@@ -1360,6 +1462,7 @@
                 <w:rFonts w:ascii="Calibri" w:hAnsi="Calibri"/>
                 <w:color w:val="000000"/>
                 <w:sz w:val="22"/>
+                <w:lang w:val="nl-NL"/>
               </w:rPr>
               <w:t>loadImage</w:t>
             </w:r>
@@ -1380,6 +1483,7 @@
                 <w:rFonts w:ascii="Calibri" w:hAnsi="Calibri"/>
                 <w:color w:val="000000"/>
                 <w:sz w:val="22"/>
+                <w:lang w:val="nl-NL"/>
               </w:rPr>
             </w:pPr>
             <w:r>
@@ -1387,6 +1491,7 @@
                 <w:rFonts w:ascii="Calibri" w:hAnsi="Calibri"/>
                 <w:color w:val="000000"/>
                 <w:sz w:val="22"/>
+                <w:lang w:val="nl-NL"/>
               </w:rPr>
               <w:t>14</w:t>
             </w:r>
@@ -1406,6 +1511,7 @@
                 <w:rFonts w:ascii="Calibri" w:hAnsi="Calibri"/>
                 <w:color w:val="000000"/>
                 <w:sz w:val="22"/>
+                <w:lang w:val="nl-NL"/>
               </w:rPr>
             </w:pPr>
             <w:r>
@@ -1413,6 +1519,7 @@
                 <w:rFonts w:ascii="Calibri" w:hAnsi="Calibri"/>
                 <w:color w:val="000000"/>
                 <w:sz w:val="22"/>
+                <w:lang w:val="nl-NL"/>
               </w:rPr>
               <w:t>1,914,570</w:t>
             </w:r>
@@ -1437,6 +1544,7 @@
                 <w:rFonts w:ascii="Calibri" w:hAnsi="Calibri"/>
                 <w:color w:val="000000"/>
                 <w:sz w:val="22"/>
+                <w:lang w:val="nl-NL"/>
               </w:rPr>
             </w:pPr>
             <w:r>
@@ -1444,6 +1552,7 @@
                 <w:rFonts w:ascii="Calibri" w:hAnsi="Calibri"/>
                 <w:color w:val="000000"/>
                 <w:sz w:val="22"/>
+                <w:lang w:val="nl-NL"/>
               </w:rPr>
               <w:t xml:space="preserve"> + </w:t>
             </w:r>
@@ -1453,6 +1562,7 @@
                 <w:rFonts w:ascii="Calibri" w:hAnsi="Calibri"/>
                 <w:color w:val="000000"/>
                 <w:sz w:val="22"/>
+                <w:lang w:val="nl-NL"/>
               </w:rPr>
               <w:t>RGBImagePrivate</w:t>
             </w:r>
@@ -1462,6 +1572,7 @@
                 <w:rFonts w:ascii="Calibri" w:hAnsi="Calibri"/>
                 <w:color w:val="000000"/>
                 <w:sz w:val="22"/>
+                <w:lang w:val="nl-NL"/>
               </w:rPr>
               <w:t>::set</w:t>
             </w:r>
@@ -1481,6 +1592,7 @@
                 <w:rFonts w:ascii="Calibri" w:hAnsi="Calibri"/>
                 <w:color w:val="000000"/>
                 <w:sz w:val="22"/>
+                <w:lang w:val="nl-NL"/>
               </w:rPr>
             </w:pPr>
             <w:r>
@@ -1488,6 +1600,7 @@
                 <w:rFonts w:ascii="Calibri" w:hAnsi="Calibri"/>
                 <w:color w:val="000000"/>
                 <w:sz w:val="22"/>
+                <w:lang w:val="nl-NL"/>
               </w:rPr>
               <w:t>7</w:t>
             </w:r>
@@ -1507,6 +1620,7 @@
                 <w:rFonts w:ascii="Calibri" w:hAnsi="Calibri"/>
                 <w:color w:val="000000"/>
                 <w:sz w:val="22"/>
+                <w:lang w:val="nl-NL"/>
               </w:rPr>
             </w:pPr>
             <w:r>
@@ -1514,6 +1628,7 @@
                 <w:rFonts w:ascii="Calibri" w:hAnsi="Calibri"/>
                 <w:color w:val="000000"/>
                 <w:sz w:val="22"/>
+                <w:lang w:val="nl-NL"/>
               </w:rPr>
               <w:t>957,285</w:t>
             </w:r>
@@ -1538,6 +1653,7 @@
                 <w:rFonts w:ascii="Calibri" w:hAnsi="Calibri"/>
                 <w:color w:val="000000"/>
                 <w:sz w:val="22"/>
+                <w:lang w:val="nl-NL"/>
               </w:rPr>
             </w:pPr>
             <w:r>
@@ -1545,6 +1661,7 @@
                 <w:rFonts w:ascii="Calibri" w:hAnsi="Calibri"/>
                 <w:color w:val="000000"/>
                 <w:sz w:val="22"/>
+                <w:lang w:val="nl-NL"/>
               </w:rPr>
               <w:t xml:space="preserve"> + </w:t>
             </w:r>
@@ -1554,6 +1671,7 @@
                 <w:rFonts w:ascii="Calibri" w:hAnsi="Calibri"/>
                 <w:color w:val="000000"/>
                 <w:sz w:val="22"/>
+                <w:lang w:val="nl-NL"/>
               </w:rPr>
               <w:t>RGBImageStudent</w:t>
             </w:r>
@@ -1563,6 +1681,7 @@
                 <w:rFonts w:ascii="Calibri" w:hAnsi="Calibri"/>
                 <w:color w:val="000000"/>
                 <w:sz w:val="22"/>
+                <w:lang w:val="nl-NL"/>
               </w:rPr>
               <w:t>::set</w:t>
             </w:r>
@@ -1582,6 +1701,7 @@
                 <w:rFonts w:ascii="Calibri" w:hAnsi="Calibri"/>
                 <w:color w:val="000000"/>
                 <w:sz w:val="22"/>
+                <w:lang w:val="nl-NL"/>
               </w:rPr>
             </w:pPr>
             <w:r>
@@ -1589,6 +1709,7 @@
                 <w:rFonts w:ascii="Calibri" w:hAnsi="Calibri"/>
                 <w:color w:val="000000"/>
                 <w:sz w:val="22"/>
+                <w:lang w:val="nl-NL"/>
               </w:rPr>
               <w:t>7</w:t>
             </w:r>
@@ -1608,6 +1729,7 @@
                 <w:rFonts w:ascii="Calibri" w:hAnsi="Calibri"/>
                 <w:color w:val="000000"/>
                 <w:sz w:val="22"/>
+                <w:lang w:val="nl-NL"/>
               </w:rPr>
             </w:pPr>
             <w:r>
@@ -1615,6 +1737,7 @@
                 <w:rFonts w:ascii="Calibri" w:hAnsi="Calibri"/>
                 <w:color w:val="000000"/>
                 <w:sz w:val="22"/>
+                <w:lang w:val="nl-NL"/>
               </w:rPr>
               <w:t>957,285</w:t>
             </w:r>
@@ -1638,6 +1761,7 @@
                 <w:rFonts w:ascii="Calibri" w:hAnsi="Calibri"/>
                 <w:color w:val="000000"/>
                 <w:sz w:val="22"/>
+                <w:lang w:val="nl-NL"/>
               </w:rPr>
             </w:pPr>
             <w:r>
@@ -1645,6 +1769,7 @@
                 <w:rFonts w:ascii="Calibri" w:hAnsi="Calibri"/>
                 <w:color w:val="000000"/>
                 <w:sz w:val="22"/>
+                <w:lang w:val="nl-NL"/>
               </w:rPr>
               <w:t xml:space="preserve"> - </w:t>
             </w:r>
@@ -1654,6 +1779,7 @@
                 <w:rFonts w:ascii="Calibri" w:hAnsi="Calibri"/>
                 <w:color w:val="000000"/>
                 <w:sz w:val="22"/>
+                <w:lang w:val="nl-NL"/>
               </w:rPr>
               <w:t>HereBeDragons</w:t>
             </w:r>
@@ -1663,6 +1789,7 @@
                 <w:rFonts w:ascii="Calibri" w:hAnsi="Calibri"/>
                 <w:color w:val="000000"/>
                 <w:sz w:val="22"/>
+                <w:lang w:val="nl-NL"/>
               </w:rPr>
               <w:t>::</w:t>
             </w:r>
@@ -1672,6 +1799,7 @@
                 <w:rFonts w:ascii="Calibri" w:hAnsi="Calibri"/>
                 <w:color w:val="000000"/>
                 <w:sz w:val="22"/>
+                <w:lang w:val="nl-NL"/>
               </w:rPr>
               <w:t>NoWantOfConscienceHoldItThatICall</w:t>
             </w:r>
@@ -1691,6 +1819,7 @@
                 <w:rFonts w:ascii="Calibri" w:hAnsi="Calibri"/>
                 <w:color w:val="000000"/>
                 <w:sz w:val="22"/>
+                <w:lang w:val="nl-NL"/>
               </w:rPr>
             </w:pPr>
             <w:r>
@@ -1698,6 +1827,7 @@
                 <w:rFonts w:ascii="Calibri" w:hAnsi="Calibri"/>
                 <w:color w:val="000000"/>
                 <w:sz w:val="22"/>
+                <w:lang w:val="nl-NL"/>
               </w:rPr>
               <w:t>14</w:t>
             </w:r>
@@ -1715,6 +1845,7 @@
                 <w:rFonts w:ascii="Calibri" w:hAnsi="Calibri"/>
                 <w:color w:val="000000"/>
                 <w:sz w:val="22"/>
+                <w:lang w:val="nl-NL"/>
               </w:rPr>
             </w:pPr>
             <w:r>
@@ -1722,6 +1853,7 @@
                 <w:rFonts w:ascii="Calibri" w:hAnsi="Calibri"/>
                 <w:color w:val="000000"/>
                 <w:sz w:val="22"/>
+                <w:lang w:val="nl-NL"/>
               </w:rPr>
               <w:t>513,076</w:t>
             </w:r>
@@ -1745,6 +1877,7 @@
                 <w:rFonts w:ascii="Calibri" w:hAnsi="Calibri"/>
                 <w:color w:val="000000"/>
                 <w:sz w:val="22"/>
+                <w:lang w:val="nl-NL"/>
               </w:rPr>
             </w:pPr>
             <w:r>
@@ -1752,6 +1885,7 @@
                 <w:rFonts w:ascii="Calibri" w:hAnsi="Calibri"/>
                 <w:color w:val="000000"/>
                 <w:sz w:val="22"/>
+                <w:lang w:val="nl-NL"/>
               </w:rPr>
               <w:t xml:space="preserve">    + </w:t>
             </w:r>
@@ -1761,6 +1895,7 @@
                 <w:rFonts w:ascii="Calibri" w:hAnsi="Calibri"/>
                 <w:color w:val="000000"/>
                 <w:sz w:val="22"/>
+                <w:lang w:val="nl-NL"/>
               </w:rPr>
               <w:t>IntensityImagePrivate</w:t>
             </w:r>
@@ -1770,6 +1905,7 @@
                 <w:rFonts w:ascii="Calibri" w:hAnsi="Calibri"/>
                 <w:color w:val="000000"/>
                 <w:sz w:val="22"/>
+                <w:lang w:val="nl-NL"/>
               </w:rPr>
               <w:t>::set</w:t>
             </w:r>
@@ -1788,6 +1924,7 @@
                 <w:rFonts w:ascii="Calibri" w:hAnsi="Calibri"/>
                 <w:color w:val="000000"/>
                 <w:sz w:val="22"/>
+                <w:lang w:val="nl-NL"/>
               </w:rPr>
             </w:pPr>
             <w:r>
@@ -1795,6 +1932,7 @@
                 <w:rFonts w:ascii="Calibri" w:hAnsi="Calibri"/>
                 <w:color w:val="000000"/>
                 <w:sz w:val="22"/>
+                <w:lang w:val="nl-NL"/>
               </w:rPr>
               <w:t>7</w:t>
             </w:r>
@@ -1813,6 +1951,7 @@
                 <w:rFonts w:ascii="Calibri" w:hAnsi="Calibri"/>
                 <w:color w:val="000000"/>
                 <w:sz w:val="22"/>
+                <w:lang w:val="nl-NL"/>
               </w:rPr>
             </w:pPr>
             <w:r>
@@ -1820,6 +1959,7 @@
                 <w:rFonts w:ascii="Calibri" w:hAnsi="Calibri"/>
                 <w:color w:val="000000"/>
                 <w:sz w:val="22"/>
+                <w:lang w:val="nl-NL"/>
               </w:rPr>
               <w:t>256,538</w:t>
             </w:r>
@@ -1843,6 +1983,7 @@
                 <w:rFonts w:ascii="Calibri" w:hAnsi="Calibri"/>
                 <w:color w:val="000000"/>
                 <w:sz w:val="22"/>
+                <w:lang w:val="nl-NL"/>
               </w:rPr>
             </w:pPr>
             <w:r>
@@ -1850,6 +1991,7 @@
                 <w:rFonts w:ascii="Calibri" w:hAnsi="Calibri"/>
                 <w:color w:val="000000"/>
                 <w:sz w:val="22"/>
+                <w:lang w:val="nl-NL"/>
               </w:rPr>
               <w:t xml:space="preserve">    + </w:t>
             </w:r>
@@ -1859,6 +2001,7 @@
                 <w:rFonts w:ascii="Calibri" w:hAnsi="Calibri"/>
                 <w:color w:val="000000"/>
                 <w:sz w:val="22"/>
+                <w:lang w:val="nl-NL"/>
               </w:rPr>
               <w:t>IntensityImageStudent</w:t>
             </w:r>
@@ -1868,6 +2011,7 @@
                 <w:rFonts w:ascii="Calibri" w:hAnsi="Calibri"/>
                 <w:color w:val="000000"/>
                 <w:sz w:val="22"/>
+                <w:lang w:val="nl-NL"/>
               </w:rPr>
               <w:t>::set</w:t>
             </w:r>
@@ -1886,6 +2030,7 @@
                 <w:rFonts w:ascii="Calibri" w:hAnsi="Calibri"/>
                 <w:color w:val="000000"/>
                 <w:sz w:val="22"/>
+                <w:lang w:val="nl-NL"/>
               </w:rPr>
             </w:pPr>
             <w:r>
@@ -1893,6 +2038,7 @@
                 <w:rFonts w:ascii="Calibri" w:hAnsi="Calibri"/>
                 <w:color w:val="000000"/>
                 <w:sz w:val="22"/>
+                <w:lang w:val="nl-NL"/>
               </w:rPr>
               <w:t>7</w:t>
             </w:r>
@@ -1911,6 +2057,7 @@
                 <w:rFonts w:ascii="Calibri" w:hAnsi="Calibri"/>
                 <w:color w:val="000000"/>
                 <w:sz w:val="22"/>
+                <w:lang w:val="nl-NL"/>
               </w:rPr>
             </w:pPr>
             <w:r>
@@ -1918,6 +2065,7 @@
                 <w:rFonts w:ascii="Calibri" w:hAnsi="Calibri"/>
                 <w:color w:val="000000"/>
                 <w:sz w:val="22"/>
+                <w:lang w:val="nl-NL"/>
               </w:rPr>
               <w:t>256,538</w:t>
             </w:r>
@@ -1934,7 +2082,175 @@
     </w:p>
     <w:p>
       <w:pPr>
-        <w:pStyle w:val="Kop2"/>
+        <w:rPr>
+          <w:rFonts w:ascii="Calibri" w:hAnsi="Calibri"/>
+          <w:color w:val="000000"/>
+          <w:sz w:val="22"/>
+          <w:lang w:val="nl-NL"/>
+        </w:rPr>
+      </w:pPr>
+      <w:r>
+        <w:rPr>
+          <w:lang w:val="nl-NL"/>
+        </w:rPr>
+        <w:t xml:space="preserve">De </w:t>
+      </w:r>
+      <w:proofErr w:type="spellStart"/>
+      <w:r>
+        <w:rPr>
+          <w:lang w:val="nl-NL"/>
+        </w:rPr>
+        <w:t>identifier</w:t>
+      </w:r>
+      <w:proofErr w:type="spellEnd"/>
+      <w:r>
+        <w:rPr>
+          <w:lang w:val="nl-NL"/>
+        </w:rPr>
+        <w:t xml:space="preserve"> kolom laat zien welke functie hoe vaak iets heeft gedaan. </w:t>
+      </w:r>
+      <w:r>
+        <w:rPr>
+          <w:lang w:val="nl-NL"/>
+        </w:rPr>
+        <w:t>De private functies “</w:t>
+      </w:r>
+      <w:proofErr w:type="spellStart"/>
+      <w:r>
+        <w:rPr>
+          <w:lang w:val="nl-NL"/>
+        </w:rPr>
+        <w:t>ImageIO</w:t>
+      </w:r>
+      <w:proofErr w:type="spellEnd"/>
+      <w:r>
+        <w:rPr>
+          <w:lang w:val="nl-NL"/>
+        </w:rPr>
+        <w:t>::</w:t>
+      </w:r>
+      <w:proofErr w:type="spellStart"/>
+      <w:r>
+        <w:rPr>
+          <w:lang w:val="nl-NL"/>
+        </w:rPr>
+        <w:t>loadImage</w:t>
+      </w:r>
+      <w:proofErr w:type="spellEnd"/>
+      <w:r>
+        <w:rPr>
+          <w:lang w:val="nl-NL"/>
+        </w:rPr>
+        <w:t>” en “</w:t>
+      </w:r>
+      <w:proofErr w:type="spellStart"/>
+      <w:r>
+        <w:rPr>
+          <w:rFonts w:ascii="Calibri" w:hAnsi="Calibri"/>
+          <w:color w:val="000000"/>
+          <w:sz w:val="22"/>
+          <w:lang w:val="nl-NL"/>
+        </w:rPr>
+        <w:t>HereBeDragons</w:t>
+      </w:r>
+      <w:proofErr w:type="spellEnd"/>
+      <w:r>
+        <w:rPr>
+          <w:rFonts w:ascii="Calibri" w:hAnsi="Calibri"/>
+          <w:color w:val="000000"/>
+          <w:sz w:val="22"/>
+          <w:lang w:val="nl-NL"/>
+        </w:rPr>
+        <w:t>::</w:t>
+      </w:r>
+      <w:proofErr w:type="spellStart"/>
+      <w:r>
+        <w:rPr>
+          <w:rFonts w:ascii="Calibri" w:hAnsi="Calibri"/>
+          <w:color w:val="000000"/>
+          <w:sz w:val="22"/>
+          <w:lang w:val="nl-NL"/>
+        </w:rPr>
+        <w:t>NoWantOfConscienceHoldItThatICall</w:t>
+      </w:r>
+      <w:proofErr w:type="spellEnd"/>
+      <w:r>
+        <w:rPr>
+          <w:rFonts w:ascii="Calibri" w:hAnsi="Calibri"/>
+          <w:color w:val="000000"/>
+          <w:sz w:val="22"/>
+          <w:lang w:val="nl-NL"/>
+        </w:rPr>
+        <w:t xml:space="preserve">” </w:t>
+      </w:r>
+      <w:r>
+        <w:rPr>
+          <w:rFonts w:ascii="Calibri" w:hAnsi="Calibri"/>
+          <w:color w:val="000000"/>
+          <w:sz w:val="22"/>
+          <w:lang w:val="nl-NL"/>
+        </w:rPr>
+        <w:t>roepen</w:t>
+      </w:r>
+      <w:r>
+        <w:rPr>
+          <w:rFonts w:ascii="Calibri" w:hAnsi="Calibri"/>
+          <w:color w:val="000000"/>
+          <w:sz w:val="22"/>
+          <w:lang w:val="nl-NL"/>
+        </w:rPr>
+        <w:t xml:space="preserve"> in eerste instantie de private versie (dus de default implementatie)</w:t>
+      </w:r>
+      <w:r>
+        <w:rPr>
+          <w:rFonts w:ascii="Calibri" w:hAnsi="Calibri"/>
+          <w:color w:val="000000"/>
+          <w:sz w:val="22"/>
+          <w:lang w:val="nl-NL"/>
+        </w:rPr>
+        <w:t xml:space="preserve"> en vervolgens de student versie aan. In de volgende rij kun je zien hoe vaak de specifieke implementatie is aangeroepen.</w:t>
+      </w:r>
+    </w:p>
+    <w:p>
+      <w:pPr>
+        <w:rPr>
+          <w:b/>
+          <w:lang w:val="nl-NL"/>
+        </w:rPr>
+      </w:pPr>
+      <w:r>
+        <w:rPr>
+          <w:rFonts w:ascii="Calibri" w:hAnsi="Calibri"/>
+          <w:color w:val="000000"/>
+          <w:sz w:val="22"/>
+          <w:lang w:val="nl-NL"/>
+        </w:rPr>
+        <w:t xml:space="preserve">In de rechter kolom zie je de grootte van het geheugen dat in beslag is genomen door de aanroep van de functie waarbij de rijen 1 en 4 een som zijn van de implementatie </w:t>
+      </w:r>
+      <w:proofErr w:type="spellStart"/>
+      <w:r>
+        <w:rPr>
+          <w:rFonts w:ascii="Calibri" w:hAnsi="Calibri"/>
+          <w:color w:val="000000"/>
+          <w:sz w:val="22"/>
+          <w:lang w:val="nl-NL"/>
+        </w:rPr>
+        <w:t>footprints</w:t>
+      </w:r>
+      <w:proofErr w:type="spellEnd"/>
+      <w:r>
+        <w:rPr>
+          <w:rFonts w:ascii="Calibri" w:hAnsi="Calibri"/>
+          <w:color w:val="000000"/>
+          <w:sz w:val="22"/>
+          <w:lang w:val="nl-NL"/>
+        </w:rPr>
+        <w:t>.</w:t>
+      </w:r>
+    </w:p>
+    <w:p>
+      <w:pPr>
+        <w:pStyle w:val="Heading2"/>
         <w:numPr>
           <w:ilvl w:val="0"/>
           <w:numId w:val="0"/>
@@ -1948,13 +2264,8 @@
         <w:rPr>
           <w:lang w:val="nl-NL"/>
         </w:rPr>
-        <w:t>V</w:t>
-      </w:r>
-      <w:r>
-        <w:rPr>
-          <w:lang w:val="nl-NL"/>
-        </w:rPr>
-        <w:t>erwerking</w:t>
+        <w:lastRenderedPageBreak/>
+        <w:t>Verwerking</w:t>
       </w:r>
       <w:bookmarkEnd w:id="6"/>
     </w:p>
@@ -1994,9 +2305,16 @@
       <w:commentRangeEnd w:id="7"/>
       <w:r>
         <w:rPr>
-          <w:rStyle w:val="Verwijzingopmerking"/>
+          <w:rStyle w:val="CommentReference"/>
+          <w:lang w:val="nl-NL"/>
         </w:rPr>
         <w:commentReference w:id="7"/>
+      </w:r>
+      <w:r>
+        <w:rPr>
+          <w:lang w:val="nl-NL"/>
+        </w:rPr>
+        <w:t xml:space="preserve"> op implementatie niveau (rijen 2&amp;3 met elkaar vergelijken en rijen 5&amp;6 met elkaar vergelijken)</w:t>
       </w:r>
       <w:r>
         <w:rPr>
@@ -2013,7 +2331,7 @@
     </w:p>
     <w:p>
       <w:pPr>
-        <w:pStyle w:val="Kop2"/>
+        <w:pStyle w:val="Heading2"/>
         <w:numPr>
           <w:ilvl w:val="0"/>
           <w:numId w:val="0"/>
@@ -2027,13 +2345,7 @@
         <w:rPr>
           <w:lang w:val="nl-NL"/>
         </w:rPr>
-        <w:t>C</w:t>
-      </w:r>
-      <w:r>
-        <w:rPr>
-          <w:lang w:val="nl-NL"/>
-        </w:rPr>
-        <w:t>onclusie</w:t>
+        <w:t>Conclusie</w:t>
       </w:r>
       <w:bookmarkEnd w:id="8"/>
     </w:p>
@@ -2071,7 +2383,8 @@
       <w:commentRangeEnd w:id="9"/>
       <w:r>
         <w:rPr>
-          <w:rStyle w:val="Verwijzingopmerking"/>
+          <w:rStyle w:val="CommentReference"/>
+          <w:lang w:val="nl-NL"/>
         </w:rPr>
         <w:commentReference w:id="9"/>
       </w:r>
@@ -2079,14 +2392,59 @@
         <w:rPr>
           <w:lang w:val="nl-NL"/>
         </w:rPr>
-        <w:t xml:space="preserve">. </w:t>
-      </w:r>
-      <w:bookmarkStart w:id="10" w:name="_GoBack"/>
-      <w:bookmarkEnd w:id="10"/>
+        <w:t>.</w:t>
+      </w:r>
+      <w:r>
+        <w:rPr>
+          <w:lang w:val="nl-NL"/>
+        </w:rPr>
+        <w:t xml:space="preserve"> Het doel van dit onderzoek is dus gehaald en onze implementatie is dus correct in de zin dat het geen overbodig geheugen gebruikt t.o.v. de default implementatie. </w:t>
+      </w:r>
     </w:p>
     <w:p>
       <w:pPr>
-        <w:pStyle w:val="Kop2"/>
+        <w:rPr>
+          <w:lang w:val="nl-NL"/>
+        </w:rPr>
+      </w:pPr>
+      <w:r>
+        <w:rPr>
+          <w:lang w:val="nl-NL"/>
+        </w:rPr>
+        <w:t xml:space="preserve">De kans op meetfouten is vrijwel 0 doordat dit gegevens zijn die de </w:t>
+      </w:r>
+      <w:proofErr w:type="spellStart"/>
+      <w:r>
+        <w:rPr>
+          <w:lang w:val="nl-NL"/>
+        </w:rPr>
+        <w:t>visual</w:t>
+      </w:r>
+      <w:proofErr w:type="spellEnd"/>
+      <w:r>
+        <w:rPr>
+          <w:lang w:val="nl-NL"/>
+        </w:rPr>
+        <w:t xml:space="preserve"> studio analyzer uit de </w:t>
+      </w:r>
+      <w:proofErr w:type="spellStart"/>
+      <w:r>
+        <w:rPr>
+          <w:lang w:val="nl-NL"/>
+        </w:rPr>
+        <w:t>heap</w:t>
+      </w:r>
+      <w:proofErr w:type="spellEnd"/>
+      <w:r>
+        <w:rPr>
+          <w:lang w:val="nl-NL"/>
+        </w:rPr>
+        <w:t xml:space="preserve"> haalt en de gegevens gebaseerd zijn op een snapshot uit het wekgeheugen.</w:t>
+      </w:r>
+    </w:p>
+    <w:p>
+      <w:pPr>
+        <w:pStyle w:val="Heading2"/>
         <w:numPr>
           <w:ilvl w:val="0"/>
           <w:numId w:val="0"/>
@@ -2095,14 +2453,15 @@
           <w:lang w:val="nl-NL"/>
         </w:rPr>
       </w:pPr>
-      <w:bookmarkStart w:id="11" w:name="_Toc4338804"/>
-      <w:r>
-        <w:rPr>
-          <w:lang w:val="nl-NL"/>
-        </w:rPr>
-        <w:lastRenderedPageBreak/>
+      <w:bookmarkStart w:id="10" w:name="_Toc4338804"/>
+      <w:r>
+        <w:rPr>
+          <w:lang w:val="nl-NL"/>
+        </w:rPr>
         <w:t>Evaluatie</w:t>
       </w:r>
+      <w:bookmarkStart w:id="11" w:name="_GoBack"/>
+      <w:bookmarkEnd w:id="10"/>
       <w:bookmarkEnd w:id="11"/>
     </w:p>
     <w:p>
@@ -2142,11 +2501,11 @@
   <w:comment w:id="2" w:author="Vera Schoonderwoerd" w:date="2019-03-24T16:53:00Z" w:initials="VS">
     <w:p>
       <w:pPr>
-        <w:pStyle w:val="Tekstopmerking"/>
-      </w:pPr>
-      <w:r>
-        <w:rPr>
-          <w:rStyle w:val="Verwijzingopmerking"/>
+        <w:pStyle w:val="CommentText"/>
+      </w:pPr>
+      <w:r>
+        <w:rPr>
+          <w:rStyle w:val="CommentReference"/>
         </w:rPr>
         <w:annotationRef/>
       </w:r>
@@ -2160,14 +2519,14 @@
   <w:comment w:id="5" w:author="Vera Schoonderwoerd" w:date="2019-03-24T16:53:00Z" w:initials="VS">
     <w:p>
       <w:pPr>
-        <w:pStyle w:val="Tekstopmerking"/>
-        <w:rPr>
-          <w:lang w:val="nl-NL"/>
-        </w:rPr>
-      </w:pPr>
-      <w:r>
-        <w:rPr>
-          <w:rStyle w:val="Verwijzingopmerking"/>
+        <w:pStyle w:val="CommentText"/>
+        <w:rPr>
+          <w:lang w:val="nl-NL"/>
+        </w:rPr>
+      </w:pPr>
+      <w:r>
+        <w:rPr>
+          <w:rStyle w:val="CommentReference"/>
         </w:rPr>
         <w:annotationRef/>
       </w:r>
@@ -2202,14 +2561,14 @@
   <w:comment w:id="7" w:author="Vera Schoonderwoerd" w:date="2019-03-24T16:54:00Z" w:initials="VS">
     <w:p>
       <w:pPr>
-        <w:pStyle w:val="Tekstopmerking"/>
-        <w:rPr>
-          <w:lang w:val="nl-NL"/>
-        </w:rPr>
-      </w:pPr>
-      <w:r>
-        <w:rPr>
-          <w:rStyle w:val="Verwijzingopmerking"/>
+        <w:pStyle w:val="CommentText"/>
+        <w:rPr>
+          <w:lang w:val="nl-NL"/>
+        </w:rPr>
+      </w:pPr>
+      <w:r>
+        <w:rPr>
+          <w:rStyle w:val="CommentReference"/>
         </w:rPr>
         <w:annotationRef/>
       </w:r>
@@ -2244,11 +2603,11 @@
   <w:comment w:id="9" w:author="Vera Schoonderwoerd" w:date="2019-03-24T16:55:00Z" w:initials="VS">
     <w:p>
       <w:pPr>
-        <w:pStyle w:val="Tekstopmerking"/>
-      </w:pPr>
-      <w:r>
-        <w:rPr>
-          <w:rStyle w:val="Verwijzingopmerking"/>
+        <w:pStyle w:val="CommentText"/>
+      </w:pPr>
+      <w:r>
+        <w:rPr>
+          <w:rStyle w:val="CommentReference"/>
         </w:rPr>
         <w:annotationRef/>
       </w:r>
@@ -2283,10 +2642,10 @@
 
 <file path=word/commentsExtended.xml><?xml version="1.0" encoding="utf-8"?>
 <w15:commentsEx xmlns:wpc="http://schemas.microsoft.com/office/word/2010/wordprocessingCanvas" xmlns:cx="http://schemas.microsoft.com/office/drawing/2014/chartex" xmlns:cx1="http://schemas.microsoft.com/office/drawing/2015/9/8/chartex" xmlns:cx2="http://schemas.microsoft.com/office/drawing/2015/10/21/chartex" xmlns:cx3="http://schemas.microsoft.com/office/drawing/2016/5/9/chartex" xmlns:cx4="http://schemas.microsoft.com/office/drawing/2016/5/10/chartex" xmlns:cx5="http://schemas.microsoft.com/office/drawing/2016/5/11/chartex" xmlns:cx6="http://schemas.microsoft.com/office/drawing/2016/5/12/chartex" xmlns:cx7="http://schemas.microsoft.com/office/drawing/2016/5/13/chartex" xmlns:cx8="http://schemas.microsoft.com/office/drawing/2016/5/14/chartex" xmlns:mc="http://schemas.openxmlformats.org/markup-compatibility/2006" xmlns:aink="http://schemas.microsoft.com/office/drawing/2016/ink" xmlns:am3d="http://schemas.microsoft.com/office/drawing/2017/model3d" xmlns:o="urn:schemas-microsoft-com:office:office" xmlns:r="http://schemas.openxmlformats.org/officeDocument/2006/relationships" xmlns:m="http://schemas.openxmlformats.org/officeDocument/2006/math" xmlns:v="urn:schemas-microsoft-com:vml" xmlns:wp14="http://schemas.microsoft.com/office/word/2010/wordprocessingDrawing" xmlns:wp="http://schemas.openxmlformats.org/drawingml/2006/wordprocessingDrawing" xmlns:w10="urn:schemas-microsoft-com:office:word" xmlns:w="http://schemas.openxmlformats.org/wordprocessingml/2006/main" xmlns:w14="http://schemas.microsoft.com/office/word/2010/wordml" xmlns:w15="http://schemas.microsoft.com/office/word/2012/wordml" xmlns:w16cid="http://schemas.microsoft.com/office/word/2016/wordml/cid" xmlns:w16se="http://schemas.microsoft.com/office/word/2015/wordml/symex" xmlns:wpg="http://schemas.microsoft.com/office/word/2010/wordprocessingGroup" xmlns:wpi="http://schemas.microsoft.com/office/word/2010/wordprocessingInk" xmlns:wne="http://schemas.microsoft.com/office/word/2006/wordml" xmlns:wps="http://schemas.microsoft.com/office/word/2010/wordprocessingShape" mc:Ignorable="w14 w15 w16se w16cid wp14">
-  <w15:commentEx w15:paraId="56557467" w15:done="0"/>
-  <w15:commentEx w15:paraId="275F6B50" w15:done="0"/>
-  <w15:commentEx w15:paraId="12A49204" w15:done="0"/>
-  <w15:commentEx w15:paraId="4E824E89" w15:done="0"/>
+  <w15:commentEx w15:paraId="56557467" w15:done="1"/>
+  <w15:commentEx w15:paraId="275F6B50" w15:done="1"/>
+  <w15:commentEx w15:paraId="12A49204" w15:done="1"/>
+  <w15:commentEx w15:paraId="4E824E89" w15:done="1"/>
 </w15:commentsEx>
 </file>
 
@@ -2334,10 +2693,11 @@
         <w:docPartUnique/>
       </w:docPartObj>
     </w:sdtPr>
+    <w:sdtEndPr/>
     <w:sdtContent>
       <w:p>
         <w:pPr>
-          <w:pStyle w:val="Voettekst"/>
+          <w:pStyle w:val="Footer"/>
           <w:jc w:val="right"/>
         </w:pPr>
         <w:r>
@@ -2363,7 +2723,7 @@
   </w:sdt>
   <w:p>
     <w:pPr>
-      <w:pStyle w:val="Voettekst"/>
+      <w:pStyle w:val="Footer"/>
     </w:pPr>
   </w:p>
 </w:ftr>
@@ -2403,7 +2763,7 @@
     <w:lvl w:ilvl="0">
       <w:start w:val="1"/>
       <w:numFmt w:val="decimal"/>
-      <w:pStyle w:val="Kop1"/>
+      <w:pStyle w:val="Heading1"/>
       <w:lvlText w:val="%1."/>
       <w:lvlJc w:val="left"/>
       <w:pPr>
@@ -2416,7 +2776,7 @@
     <w:lvl w:ilvl="1">
       <w:start w:val="1"/>
       <w:numFmt w:val="decimal"/>
-      <w:pStyle w:val="Kop2"/>
+      <w:pStyle w:val="Heading2"/>
       <w:lvlText w:val="%1.%2."/>
       <w:lvlJc w:val="left"/>
       <w:pPr>
@@ -2919,7 +3279,7 @@
     <w:lsdException w:name="Hashtag" w:semiHidden="1" w:unhideWhenUsed="1"/>
     <w:lsdException w:name="Unresolved Mention" w:semiHidden="1" w:unhideWhenUsed="1"/>
   </w:latentStyles>
-  <w:style w:type="paragraph" w:default="1" w:styleId="Standaard">
+  <w:style w:type="paragraph" w:default="1" w:styleId="Normal">
     <w:name w:val="Normal"/>
     <w:qFormat/>
     <w:rsid w:val="00415476"/>
@@ -2932,11 +3292,11 @@
       <w:sz w:val="20"/>
     </w:rPr>
   </w:style>
-  <w:style w:type="paragraph" w:styleId="Kop1">
+  <w:style w:type="paragraph" w:styleId="Heading1">
     <w:name w:val="heading 1"/>
-    <w:basedOn w:val="Standaard"/>
-    <w:next w:val="Standaard"/>
-    <w:link w:val="Kop1Char"/>
+    <w:basedOn w:val="Normal"/>
+    <w:next w:val="Normal"/>
+    <w:link w:val="Heading1Char"/>
     <w:uiPriority w:val="9"/>
     <w:qFormat/>
     <w:rsid w:val="00415476"/>
@@ -2959,11 +3319,11 @@
       <w:szCs w:val="28"/>
     </w:rPr>
   </w:style>
-  <w:style w:type="paragraph" w:styleId="Kop2">
+  <w:style w:type="paragraph" w:styleId="Heading2">
     <w:name w:val="heading 2"/>
-    <w:basedOn w:val="Standaard"/>
-    <w:next w:val="Standaard"/>
-    <w:link w:val="Kop2Char"/>
+    <w:basedOn w:val="Normal"/>
+    <w:next w:val="Normal"/>
+    <w:link w:val="Heading2Char"/>
     <w:uiPriority w:val="9"/>
     <w:unhideWhenUsed/>
     <w:qFormat/>
@@ -2987,13 +3347,13 @@
       <w:szCs w:val="26"/>
     </w:rPr>
   </w:style>
-  <w:style w:type="character" w:default="1" w:styleId="Standaardalinea-lettertype">
+  <w:style w:type="character" w:default="1" w:styleId="DefaultParagraphFont">
     <w:name w:val="Default Paragraph Font"/>
     <w:uiPriority w:val="1"/>
     <w:semiHidden/>
     <w:unhideWhenUsed/>
   </w:style>
-  <w:style w:type="table" w:default="1" w:styleId="Standaardtabel">
+  <w:style w:type="table" w:default="1" w:styleId="TableNormal">
     <w:name w:val="Normal Table"/>
     <w:uiPriority w:val="99"/>
     <w:semiHidden/>
@@ -3008,16 +3368,16 @@
       </w:tblCellMar>
     </w:tblPr>
   </w:style>
-  <w:style w:type="numbering" w:default="1" w:styleId="Geenlijst">
+  <w:style w:type="numbering" w:default="1" w:styleId="NoList">
     <w:name w:val="No List"/>
     <w:uiPriority w:val="99"/>
     <w:semiHidden/>
     <w:unhideWhenUsed/>
   </w:style>
-  <w:style w:type="character" w:customStyle="1" w:styleId="Kop1Char">
-    <w:name w:val="Kop 1 Char"/>
-    <w:basedOn w:val="Standaardalinea-lettertype"/>
-    <w:link w:val="Kop1"/>
+  <w:style w:type="character" w:customStyle="1" w:styleId="Heading1Char">
+    <w:name w:val="Heading 1 Char"/>
+    <w:basedOn w:val="DefaultParagraphFont"/>
+    <w:link w:val="Heading1"/>
     <w:uiPriority w:val="9"/>
     <w:rsid w:val="00415476"/>
     <w:rPr>
@@ -3029,10 +3389,10 @@
       <w:szCs w:val="28"/>
     </w:rPr>
   </w:style>
-  <w:style w:type="character" w:customStyle="1" w:styleId="Kop2Char">
-    <w:name w:val="Kop 2 Char"/>
-    <w:basedOn w:val="Standaardalinea-lettertype"/>
-    <w:link w:val="Kop2"/>
+  <w:style w:type="character" w:customStyle="1" w:styleId="Heading2Char">
+    <w:name w:val="Heading 2 Char"/>
+    <w:basedOn w:val="DefaultParagraphFont"/>
+    <w:link w:val="Heading2"/>
     <w:uiPriority w:val="9"/>
     <w:rsid w:val="00415476"/>
     <w:rPr>
@@ -3044,11 +3404,11 @@
       <w:szCs w:val="26"/>
     </w:rPr>
   </w:style>
-  <w:style w:type="paragraph" w:styleId="Titel">
+  <w:style w:type="paragraph" w:styleId="Title">
     <w:name w:val="Title"/>
-    <w:basedOn w:val="Standaard"/>
-    <w:next w:val="Standaard"/>
-    <w:link w:val="TitelChar"/>
+    <w:basedOn w:val="Normal"/>
+    <w:next w:val="Normal"/>
+    <w:link w:val="TitleChar"/>
     <w:uiPriority w:val="10"/>
     <w:qFormat/>
     <w:rsid w:val="00415476"/>
@@ -3071,10 +3431,10 @@
       <w:szCs w:val="52"/>
     </w:rPr>
   </w:style>
-  <w:style w:type="character" w:customStyle="1" w:styleId="TitelChar">
-    <w:name w:val="Titel Char"/>
-    <w:basedOn w:val="Standaardalinea-lettertype"/>
-    <w:link w:val="Titel"/>
+  <w:style w:type="character" w:customStyle="1" w:styleId="TitleChar">
+    <w:name w:val="Title Char"/>
+    <w:basedOn w:val="DefaultParagraphFont"/>
+    <w:link w:val="Title"/>
     <w:uiPriority w:val="10"/>
     <w:rsid w:val="00415476"/>
     <w:rPr>
@@ -3087,10 +3447,10 @@
       <w:szCs w:val="52"/>
     </w:rPr>
   </w:style>
-  <w:style w:type="paragraph" w:styleId="Kopvaninhoudsopgave">
+  <w:style w:type="paragraph" w:styleId="TOCHeading">
     <w:name w:val="TOC Heading"/>
-    <w:basedOn w:val="Kop1"/>
-    <w:next w:val="Standaard"/>
+    <w:basedOn w:val="Heading1"/>
+    <w:next w:val="Normal"/>
     <w:uiPriority w:val="39"/>
     <w:unhideWhenUsed/>
     <w:qFormat/>
@@ -3106,10 +3466,10 @@
       <w:color w:val="2F5496" w:themeColor="accent1" w:themeShade="BF"/>
     </w:rPr>
   </w:style>
-  <w:style w:type="paragraph" w:styleId="Inhopg2">
+  <w:style w:type="paragraph" w:styleId="TOC2">
     <w:name w:val="toc 2"/>
-    <w:basedOn w:val="Standaard"/>
-    <w:next w:val="Standaard"/>
+    <w:basedOn w:val="Normal"/>
+    <w:next w:val="Normal"/>
     <w:autoRedefine/>
     <w:uiPriority w:val="39"/>
     <w:unhideWhenUsed/>
@@ -3121,7 +3481,7 @@
   </w:style>
   <w:style w:type="character" w:styleId="Hyperlink">
     <w:name w:val="Hyperlink"/>
-    <w:basedOn w:val="Standaardalinea-lettertype"/>
+    <w:basedOn w:val="DefaultParagraphFont"/>
     <w:uiPriority w:val="99"/>
     <w:unhideWhenUsed/>
     <w:rsid w:val="00415476"/>
@@ -3130,9 +3490,9 @@
       <w:u w:val="single"/>
     </w:rPr>
   </w:style>
-  <w:style w:type="table" w:styleId="Rastertabel1licht-Accent6">
+  <w:style w:type="table" w:styleId="GridTable1Light-Accent6">
     <w:name w:val="Grid Table 1 Light Accent 6"/>
-    <w:basedOn w:val="Standaardtabel"/>
+    <w:basedOn w:val="TableNormal"/>
     <w:uiPriority w:val="46"/>
     <w:rsid w:val="00704490"/>
     <w:pPr>
@@ -3187,9 +3547,9 @@
       </w:rPr>
     </w:tblStylePr>
   </w:style>
-  <w:style w:type="table" w:styleId="Rastertabel1licht-Accent5">
+  <w:style w:type="table" w:styleId="GridTable1Light-Accent5">
     <w:name w:val="Grid Table 1 Light Accent 5"/>
-    <w:basedOn w:val="Standaardtabel"/>
+    <w:basedOn w:val="TableNormal"/>
     <w:uiPriority w:val="46"/>
     <w:rsid w:val="00704490"/>
     <w:pPr>
@@ -3244,9 +3604,9 @@
       </w:rPr>
     </w:tblStylePr>
   </w:style>
-  <w:style w:type="character" w:styleId="Verwijzingopmerking">
+  <w:style w:type="character" w:styleId="CommentReference">
     <w:name w:val="annotation reference"/>
-    <w:basedOn w:val="Standaardalinea-lettertype"/>
+    <w:basedOn w:val="DefaultParagraphFont"/>
     <w:uiPriority w:val="99"/>
     <w:semiHidden/>
     <w:unhideWhenUsed/>
@@ -3256,10 +3616,10 @@
       <w:szCs w:val="16"/>
     </w:rPr>
   </w:style>
-  <w:style w:type="paragraph" w:styleId="Tekstopmerking">
+  <w:style w:type="paragraph" w:styleId="CommentText">
     <w:name w:val="annotation text"/>
-    <w:basedOn w:val="Standaard"/>
-    <w:link w:val="TekstopmerkingChar"/>
+    <w:basedOn w:val="Normal"/>
+    <w:link w:val="CommentTextChar"/>
     <w:uiPriority w:val="99"/>
     <w:semiHidden/>
     <w:unhideWhenUsed/>
@@ -3271,10 +3631,10 @@
       <w:szCs w:val="20"/>
     </w:rPr>
   </w:style>
-  <w:style w:type="character" w:customStyle="1" w:styleId="TekstopmerkingChar">
-    <w:name w:val="Tekst opmerking Char"/>
-    <w:basedOn w:val="Standaardalinea-lettertype"/>
-    <w:link w:val="Tekstopmerking"/>
+  <w:style w:type="character" w:customStyle="1" w:styleId="CommentTextChar">
+    <w:name w:val="Comment Text Char"/>
+    <w:basedOn w:val="DefaultParagraphFont"/>
+    <w:link w:val="CommentText"/>
     <w:uiPriority w:val="99"/>
     <w:semiHidden/>
     <w:rsid w:val="007A5692"/>
@@ -3284,11 +3644,11 @@
       <w:szCs w:val="20"/>
     </w:rPr>
   </w:style>
-  <w:style w:type="paragraph" w:styleId="Onderwerpvanopmerking">
+  <w:style w:type="paragraph" w:styleId="CommentSubject">
     <w:name w:val="annotation subject"/>
-    <w:basedOn w:val="Tekstopmerking"/>
-    <w:next w:val="Tekstopmerking"/>
-    <w:link w:val="OnderwerpvanopmerkingChar"/>
+    <w:basedOn w:val="CommentText"/>
+    <w:next w:val="CommentText"/>
+    <w:link w:val="CommentSubjectChar"/>
     <w:uiPriority w:val="99"/>
     <w:semiHidden/>
     <w:unhideWhenUsed/>
@@ -3298,10 +3658,10 @@
       <w:bCs/>
     </w:rPr>
   </w:style>
-  <w:style w:type="character" w:customStyle="1" w:styleId="OnderwerpvanopmerkingChar">
-    <w:name w:val="Onderwerp van opmerking Char"/>
-    <w:basedOn w:val="TekstopmerkingChar"/>
-    <w:link w:val="Onderwerpvanopmerking"/>
+  <w:style w:type="character" w:customStyle="1" w:styleId="CommentSubjectChar">
+    <w:name w:val="Comment Subject Char"/>
+    <w:basedOn w:val="CommentTextChar"/>
+    <w:link w:val="CommentSubject"/>
     <w:uiPriority w:val="99"/>
     <w:semiHidden/>
     <w:rsid w:val="007A5692"/>
@@ -3313,10 +3673,10 @@
       <w:szCs w:val="20"/>
     </w:rPr>
   </w:style>
-  <w:style w:type="paragraph" w:styleId="Ballontekst">
+  <w:style w:type="paragraph" w:styleId="BalloonText">
     <w:name w:val="Balloon Text"/>
-    <w:basedOn w:val="Standaard"/>
-    <w:link w:val="BallontekstChar"/>
+    <w:basedOn w:val="Normal"/>
+    <w:link w:val="BalloonTextChar"/>
     <w:uiPriority w:val="99"/>
     <w:semiHidden/>
     <w:unhideWhenUsed/>
@@ -3330,10 +3690,10 @@
       <w:szCs w:val="18"/>
     </w:rPr>
   </w:style>
-  <w:style w:type="character" w:customStyle="1" w:styleId="BallontekstChar">
-    <w:name w:val="Ballontekst Char"/>
-    <w:basedOn w:val="Standaardalinea-lettertype"/>
-    <w:link w:val="Ballontekst"/>
+  <w:style w:type="character" w:customStyle="1" w:styleId="BalloonTextChar">
+    <w:name w:val="Balloon Text Char"/>
+    <w:basedOn w:val="DefaultParagraphFont"/>
+    <w:link w:val="BalloonText"/>
     <w:uiPriority w:val="99"/>
     <w:semiHidden/>
     <w:rsid w:val="007A5692"/>
@@ -3343,10 +3703,10 @@
       <w:szCs w:val="18"/>
     </w:rPr>
   </w:style>
-  <w:style w:type="paragraph" w:styleId="Koptekst">
+  <w:style w:type="paragraph" w:styleId="Header">
     <w:name w:val="header"/>
-    <w:basedOn w:val="Standaard"/>
-    <w:link w:val="KoptekstChar"/>
+    <w:basedOn w:val="Normal"/>
+    <w:link w:val="HeaderChar"/>
     <w:uiPriority w:val="99"/>
     <w:unhideWhenUsed/>
     <w:rsid w:val="007A5692"/>
@@ -3358,10 +3718,10 @@
       <w:spacing w:after="0" w:line="240" w:lineRule="auto"/>
     </w:pPr>
   </w:style>
-  <w:style w:type="character" w:customStyle="1" w:styleId="KoptekstChar">
-    <w:name w:val="Koptekst Char"/>
-    <w:basedOn w:val="Standaardalinea-lettertype"/>
-    <w:link w:val="Koptekst"/>
+  <w:style w:type="character" w:customStyle="1" w:styleId="HeaderChar">
+    <w:name w:val="Header Char"/>
+    <w:basedOn w:val="DefaultParagraphFont"/>
+    <w:link w:val="Header"/>
     <w:uiPriority w:val="99"/>
     <w:rsid w:val="007A5692"/>
     <w:rPr>
@@ -3369,10 +3729,10 @@
       <w:sz w:val="20"/>
     </w:rPr>
   </w:style>
-  <w:style w:type="paragraph" w:styleId="Voettekst">
+  <w:style w:type="paragraph" w:styleId="Footer">
     <w:name w:val="footer"/>
-    <w:basedOn w:val="Standaard"/>
-    <w:link w:val="VoettekstChar"/>
+    <w:basedOn w:val="Normal"/>
+    <w:link w:val="FooterChar"/>
     <w:uiPriority w:val="99"/>
     <w:unhideWhenUsed/>
     <w:rsid w:val="007A5692"/>
@@ -3384,10 +3744,10 @@
       <w:spacing w:after="0" w:line="240" w:lineRule="auto"/>
     </w:pPr>
   </w:style>
-  <w:style w:type="character" w:customStyle="1" w:styleId="VoettekstChar">
-    <w:name w:val="Voettekst Char"/>
-    <w:basedOn w:val="Standaardalinea-lettertype"/>
-    <w:link w:val="Voettekst"/>
+  <w:style w:type="character" w:customStyle="1" w:styleId="FooterChar">
+    <w:name w:val="Footer Char"/>
+    <w:basedOn w:val="DefaultParagraphFont"/>
+    <w:link w:val="Footer"/>
     <w:uiPriority w:val="99"/>
     <w:rsid w:val="007A5692"/>
     <w:rPr>

</xml_diff>